<commit_message>
Added updated files from Asker
</commit_message>
<xml_diff>
--- a/Glittertind.SharePoint/Glittertind.SharePoint.Catalog/SPI/Modules/DefaultDocuments/Gevinstrealiseringsplan.docx
+++ b/Glittertind.SharePoint/Glittertind.SharePoint.Catalog/SPI/Modules/DefaultDocuments/Gevinstrealiseringsplan.docx
@@ -254,6 +254,14 @@
               </w:rPr>
               <w:t>Prosjektnummer</w:t>
             </w:r>
+            <w:r>
+              <w:rPr>
+                <w:b/>
+                <w:color w:val="000000"/>
+                <w:sz w:val="20"/>
+              </w:rPr>
+              <w:t>:</w:t>
+            </w:r>
           </w:p>
         </w:tc>
         <w:tc>
@@ -280,7 +288,23 @@
                 <w:color w:val="000000"/>
                 <w:sz w:val="20"/>
               </w:rPr>
-              <w:t>Journalnummer</w:t>
+              <w:t>Saks</w:t>
+            </w:r>
+            <w:r>
+              <w:rPr>
+                <w:b/>
+                <w:color w:val="000000"/>
+                <w:sz w:val="20"/>
+              </w:rPr>
+              <w:t>nummer</w:t>
+            </w:r>
+            <w:r>
+              <w:rPr>
+                <w:b/>
+                <w:color w:val="000000"/>
+                <w:sz w:val="20"/>
+              </w:rPr>
+              <w:t>:</w:t>
             </w:r>
           </w:p>
         </w:tc>
@@ -473,6 +497,16 @@
               </w:rPr>
               <w:t>Utarbeidet av</w:t>
             </w:r>
+            <w:r>
+              <w:rPr>
+                <w:b/>
+                <w:color w:val="000000"/>
+                <w:sz w:val="20"/>
+              </w:rPr>
+              <w:t>:</w:t>
+            </w:r>
+            <w:bookmarkStart w:id="0" w:name="_GoBack"/>
+            <w:bookmarkEnd w:id="0"/>
           </w:p>
         </w:tc>
       </w:tr>
@@ -3126,8 +3160,6 @@
           <w:docGrid w:linePitch="360"/>
         </w:sectPr>
       </w:pPr>
-      <w:bookmarkStart w:id="0" w:name="_GoBack"/>
-      <w:bookmarkEnd w:id="0"/>
     </w:p>
     <w:p>
       <w:pPr>
@@ -3295,7 +3327,6 @@
                 <w:szCs w:val="23"/>
               </w:rPr>
             </w:pPr>
-            <w:proofErr w:type="spellStart"/>
             <w:r>
               <w:rPr>
                 <w:rFonts w:ascii="Times New Roman" w:eastAsia="Times New Roman" w:hAnsi="Times New Roman" w:cs="Times New Roman"/>
@@ -3304,7 +3335,6 @@
               </w:rPr>
               <w:t>Målingstype</w:t>
             </w:r>
-            <w:proofErr w:type="spellEnd"/>
           </w:p>
         </w:tc>
         <w:tc>
@@ -4436,7 +4466,6 @@
         </w:rPr>
         <w:t>Gevinstkart</w:t>
       </w:r>
-      <w:proofErr w:type="gramStart"/>
       <w:r>
         <w:rPr>
           <w:rFonts w:ascii="Arial" w:eastAsia="Times New Roman" w:hAnsi="Arial" w:cs="Arial"/>
@@ -4468,14 +4497,7 @@
         <w:rPr>
           <w:rStyle w:val="Ekstrastil1Tegn"/>
         </w:rPr>
-        <w:t xml:space="preserve"> en oppstilling av sammenhengen mellom de ulike gevinstene som forventes og de forutsetningene som må oppfylles for at de skal bli realisert.</w:t>
-      </w:r>
-      <w:proofErr w:type="gramEnd"/>
-      <w:r>
-        <w:rPr>
-          <w:rStyle w:val="Ekstrastil1Tegn"/>
-        </w:rPr>
-        <w:t xml:space="preserve"> Realiseringen av en gevinst er ofte avhengig av at en eller flere andre gevinster er realisert i forkant. </w:t>
+        <w:t xml:space="preserve"> en oppstilling av sammenhengen mellom de ulike gevinstene som forventes og de forutsetningene som må oppfylles for at de skal bli realisert. Realiseringen av en gevinst er ofte avhengig av at en eller flere andre gevinster er realisert i forkant. </w:t>
       </w:r>
       <w:r>
         <w:rPr>
@@ -4807,15 +4829,7 @@
               <w:pStyle w:val="Stiltabellskr"/>
             </w:pPr>
             <w:r>
-              <w:t>[</w:t>
-            </w:r>
-            <w:proofErr w:type="gramStart"/>
-            <w:r>
-              <w:t>Angi</w:t>
-            </w:r>
-            <w:proofErr w:type="gramEnd"/>
-            <w:r>
-              <w:t xml:space="preserve"> gevinstens avhengigheter og forutsetninger]</w:t>
+              <w:t>[Angi gevinstens avhengigheter og forutsetninger]</w:t>
             </w:r>
           </w:p>
           <w:p>
@@ -4870,17 +4884,8 @@
                 <w:rFonts w:ascii="Arial" w:hAnsi="Arial" w:cs="Arial"/>
                 <w:sz w:val="20"/>
               </w:rPr>
-              <w:t xml:space="preserve"> </w:t>
-            </w:r>
-            <w:proofErr w:type="spellStart"/>
-            <w:r>
-              <w:rPr>
-                <w:rFonts w:ascii="Arial" w:hAnsi="Arial" w:cs="Arial"/>
-                <w:sz w:val="20"/>
-              </w:rPr>
-              <w:t>nr</w:t>
-            </w:r>
-            <w:proofErr w:type="spellEnd"/>
+              <w:t xml:space="preserve"> nr</w:t>
+            </w:r>
           </w:p>
         </w:tc>
         <w:tc>
@@ -4955,17 +4960,8 @@
                 <w:rFonts w:ascii="Arial" w:hAnsi="Arial" w:cs="Arial"/>
                 <w:sz w:val="20"/>
               </w:rPr>
-              <w:t>verdi (S*K)=</w:t>
-            </w:r>
-            <w:proofErr w:type="spellStart"/>
-            <w:r>
-              <w:rPr>
-                <w:rFonts w:ascii="Arial" w:hAnsi="Arial" w:cs="Arial"/>
-                <w:sz w:val="20"/>
-              </w:rPr>
-              <w:t>X</w:t>
-            </w:r>
-            <w:proofErr w:type="spellEnd"/>
+              <w:t>verdi (S*K)=X</w:t>
+            </w:r>
           </w:p>
         </w:tc>
         <w:tc>
@@ -5063,15 +5059,7 @@
               <w:jc w:val="left"/>
             </w:pPr>
             <w:r>
-              <w:t>[</w:t>
-            </w:r>
-            <w:proofErr w:type="gramStart"/>
-            <w:r>
-              <w:t>Angi</w:t>
-            </w:r>
-            <w:proofErr w:type="gramEnd"/>
-            <w:r>
-              <w:t xml:space="preserve"> usikkerhet for </w:t>
+              <w:t xml:space="preserve">[Angi usikkerhet for </w:t>
             </w:r>
             <w:r>
               <w:t>uoppnådd gevinst]</w:t>
@@ -5105,15 +5093,7 @@
               <w:jc w:val="left"/>
             </w:pPr>
             <w:r>
-              <w:t>[</w:t>
-            </w:r>
-            <w:proofErr w:type="gramStart"/>
-            <w:r>
-              <w:t>Angi</w:t>
-            </w:r>
-            <w:proofErr w:type="gramEnd"/>
-            <w:r>
-              <w:t xml:space="preserve"> håndtering av usikkerhet</w:t>
+              <w:t>[Angi håndtering av usikkerhet</w:t>
             </w:r>
             <w:r>
               <w:t>]</w:t>
@@ -5404,15 +5384,7 @@
               <w:jc w:val="left"/>
             </w:pPr>
             <w:r>
-              <w:t>[</w:t>
-            </w:r>
-            <w:proofErr w:type="gramStart"/>
-            <w:r>
-              <w:t>Angi</w:t>
-            </w:r>
-            <w:proofErr w:type="gramEnd"/>
-            <w:r>
-              <w:t xml:space="preserve"> hvem interessentene er]</w:t>
+              <w:t>[Angi hvem interessentene er]</w:t>
             </w:r>
           </w:p>
         </w:tc>
@@ -5765,15 +5737,7 @@
               <w:pStyle w:val="Stiltabellskr"/>
             </w:pPr>
             <w:r>
-              <w:t>[</w:t>
-            </w:r>
-            <w:proofErr w:type="gramStart"/>
-            <w:r>
-              <w:t>Angi</w:t>
-            </w:r>
-            <w:proofErr w:type="gramEnd"/>
-            <w:r>
-              <w:t xml:space="preserve"> her SMART</w:t>
+              <w:t>[Angi her SMART</w:t>
             </w:r>
             <w:r>
               <w:rPr>
@@ -6303,7 +6267,15 @@
         <w:sz w:val="24"/>
         <w:szCs w:val="20"/>
       </w:rPr>
-      <w:t xml:space="preserve"> – http://www. prosjektveiviseren.no</w:t>
+      <w:t xml:space="preserve">, versjon 2.2 </w:t>
+    </w:r>
+    <w:r>
+      <w:rPr>
+        <w:rFonts w:ascii="Calibri" w:eastAsia="Times New Roman" w:hAnsi="Calibri" w:cs="Times New Roman"/>
+        <w:sz w:val="24"/>
+        <w:szCs w:val="20"/>
+      </w:rPr>
+      <w:t>– http://www. prosjektveiviseren.no</w:t>
     </w:r>
     <w:r>
       <w:rPr>
@@ -6360,7 +6332,7 @@
         <w:sz w:val="24"/>
         <w:szCs w:val="20"/>
       </w:rPr>
-      <w:t>3</w:t>
+      <w:t>2</w:t>
     </w:r>
     <w:r>
       <w:rPr>
@@ -7756,7 +7728,7 @@
 </file>
 
 <file path=customXml/itemProps1.xml><?xml version="1.0" encoding="utf-8"?>
-<ds:datastoreItem xmlns:ds="http://schemas.openxmlformats.org/officeDocument/2006/customXml" ds:itemID="{F1A985BE-4097-45F1-9418-BEF55EB92ACB}">
+<ds:datastoreItem xmlns:ds="http://schemas.openxmlformats.org/officeDocument/2006/customXml" ds:itemID="{6E88C79F-A2F3-40A0-8AA4-68B76F95407A}">
   <ds:schemaRefs>
     <ds:schemaRef ds:uri="http://schemas.openxmlformats.org/officeDocument/2006/bibliography"/>
   </ds:schemaRefs>

</xml_diff>